<commit_message>
Modificações no banco (triggers) e relatorio
</commit_message>
<xml_diff>
--- a/TrabalhoBD.docx
+++ b/TrabalhoBD.docx
@@ -384,7 +384,10 @@
               <w:t xml:space="preserve"> desconto máximo permitido por </w:t>
             </w:r>
             <w:r>
-              <w:t>plano de saúde é de 15% do valor do tratamento.</w:t>
+              <w:t>plano de saúde é de 50</w:t>
+            </w:r>
+            <w:r>
+              <w:t>% do valor do tratamento.</w:t>
             </w:r>
           </w:p>
           <w:p>
@@ -402,7 +405,13 @@
               </w:rPr>
             </w:pPr>
             <w:r>
-              <w:t>Ao cadastrar um produto no sistema, seu prazo de vencimento deve ser de no mínimo 1 mês após a data de cadastro.</w:t>
+              <w:t>Ao cadastrar um produto</w:t>
+            </w:r>
+            <w:r>
+              <w:t xml:space="preserve"> </w:t>
+            </w:r>
+            <w:r>
+              <w:t>no sistema, seu prazo de vencimento deve ser de no mínimo 1 mês após a data de cadastro.</w:t>
             </w:r>
           </w:p>
           <w:p>
@@ -518,27 +527,6 @@
             <w:r>
               <w:lastRenderedPageBreak/>
               <w:t>peso início.</w:t>
-            </w:r>
-          </w:p>
-          <w:p>
-            <w:pPr>
-              <w:pStyle w:val="PargrafodaLista"/>
-              <w:widowControl w:val="0"/>
-              <w:numPr>
-                <w:ilvl w:val="0"/>
-                <w:numId w:val="4"/>
-              </w:numPr>
-              <w:spacing w:before="200" w:after="200" w:line="240" w:lineRule="auto"/>
-              <w:jc w:val="both"/>
-              <w:rPr>
-                <w:u w:val="single"/>
-              </w:rPr>
-            </w:pPr>
-            <w:r>
-              <w:t>No cadastro de nutricionistas, a especialização da mesma deve</w:t>
-            </w:r>
-            <w:r>
-              <w:t xml:space="preserve"> ser equivalente a um dos tipos de tratamentos fornecidos.</w:t>
             </w:r>
           </w:p>
           <w:p>
@@ -1209,17 +1197,17 @@
     </w:p>
     <w:p>
       <w:r>
+        <w:t>Cod_Dieta referência Dieta</w:t>
+      </w:r>
+    </w:p>
+    <w:p>
+      <w:r>
+        <w:t>CpfN referencia Nutricionista</w:t>
+      </w:r>
+    </w:p>
+    <w:p>
+      <w:r>
         <w:lastRenderedPageBreak/>
-        <w:t>Cod_Dieta referência Dieta</w:t>
-      </w:r>
-    </w:p>
-    <w:p>
-      <w:r>
-        <w:t>CpfN referencia Nutricionista</w:t>
-      </w:r>
-    </w:p>
-    <w:p>
-      <w:r>
         <w:t>Cod_R referencia receita</w:t>
       </w:r>
     </w:p>
@@ -1739,7 +1727,6 @@
               <w:rPr>
                 <w:b/>
               </w:rPr>
-              <w:lastRenderedPageBreak/>
               <w:t>Consulta 3</w:t>
             </w:r>
             <w:r>
@@ -1788,6 +1775,7 @@
               <w:rPr>
                 <w:highlight w:val="white"/>
               </w:rPr>
+              <w:lastRenderedPageBreak/>
               <w:t>Π</w:t>
             </w:r>
             <w:r>
@@ -3324,7 +3312,13 @@
         <w:rPr>
           <w:shd w:val="clear" w:color="auto" w:fill="FFFFFF"/>
         </w:rPr>
-        <w:t>Foram criados gatilhos para verificações relacionadas às regras de negócio.</w:t>
+        <w:t>Foram criados gatilhos para verificações re</w:t>
+      </w:r>
+      <w:r>
+        <w:rPr>
+          <w:shd w:val="clear" w:color="auto" w:fill="FFFFFF"/>
+        </w:rPr>
+        <w:t>lacionadas às regras de negócio como validade dos dados inseridos e cálculo de desconto.</w:t>
       </w:r>
       <w:r>
         <w:rPr>
@@ -3348,56 +3342,25 @@
     </w:p>
     <w:p>
       <w:pPr>
-        <w:jc w:val="both"/>
-        <w:rPr>
-          <w:shd w:val="clear" w:color="auto" w:fill="FFFFFF"/>
-        </w:rPr>
-      </w:pPr>
-      <w:r>
-        <w:rPr>
-          <w:shd w:val="clear" w:color="auto" w:fill="FFFFFF"/>
-        </w:rPr>
-        <w:t>Todos os itens abaixo devem ser descritos no relatório e inseridos em um arquivo dump.sql e enviado em conjunto com o relatório.</w:t>
-      </w:r>
-    </w:p>
-    <w:p>
-      <w:pPr>
-        <w:rPr>
-          <w:shd w:val="clear" w:color="auto" w:fill="FFFFFF"/>
-        </w:rPr>
-      </w:pPr>
-      <w:r>
-        <w:rPr>
-          <w:shd w:val="clear" w:color="auto" w:fill="FFFFFF"/>
-        </w:rPr>
-        <w:br/>
-      </w:r>
-      <w:r>
-        <w:rPr>
-          <w:b/>
-          <w:shd w:val="clear" w:color="auto" w:fill="FFFFFF"/>
-        </w:rPr>
-        <w:t>7.1 Carga de Dados </w:t>
-      </w:r>
-      <w:r>
-        <w:rPr>
-          <w:b/>
-          <w:shd w:val="clear" w:color="auto" w:fill="FFFFFF"/>
-        </w:rPr>
-        <w:br/>
-      </w:r>
-      <w:r>
-        <w:rPr>
-          <w:shd w:val="clear" w:color="auto" w:fill="FFFFFF"/>
-        </w:rPr>
-        <w:t>(INSERTs para carga dos dados) </w:t>
-      </w:r>
-      <w:r>
-        <w:rPr>
-          <w:shd w:val="clear" w:color="auto" w:fill="FFFFFF"/>
-        </w:rPr>
-        <w:br/>
-      </w:r>
+        <w:rPr>
+          <w:shd w:val="clear" w:color="auto" w:fill="FFFFFF"/>
+        </w:rPr>
+      </w:pPr>
+      <w:r>
+        <w:rPr>
+          <w:shd w:val="clear" w:color="auto" w:fill="FFFFFF"/>
+        </w:rPr>
+        <w:t>O banco de dados assim como sua carga de dados pode ser encontrada no arquivo bank.sql .</w:t>
+      </w:r>
+      <w:bookmarkStart w:id="0" w:name="_GoBack"/>
+      <w:bookmarkEnd w:id="0"/>
+    </w:p>
+    <w:p>
+      <w:pPr>
+        <w:rPr>
+          <w:shd w:val="clear" w:color="auto" w:fill="FFFFFF"/>
+        </w:rPr>
+      </w:pPr>
     </w:p>
     <w:p>
       <w:pPr>
@@ -3516,19 +3479,7 @@
               <w:rPr>
                 <w:b/>
               </w:rPr>
-              <w:t>Consulta 1: “Quais nutric</w:t>
-            </w:r>
-            <w:r>
-              <w:rPr>
-                <w:b/>
-              </w:rPr>
-              <w:t>ionistas trabalham na clínica ‘A</w:t>
-            </w:r>
-            <w:r>
-              <w:rPr>
-                <w:b/>
-              </w:rPr>
-              <w:t>’?”</w:t>
+              <w:t>Consulta 1: “Quais nutricionistas trabalham na clínica ‘A’?”</w:t>
             </w:r>
           </w:p>
         </w:tc>
@@ -3646,7 +3597,6 @@
               <w:rPr>
                 <w:b/>
               </w:rPr>
-              <w:lastRenderedPageBreak/>
               <w:t>Consulta 2: “Planos de Saúde aceito por todas as clínicas”</w:t>
             </w:r>
           </w:p>
@@ -3676,14 +3626,9 @@
               <w:spacing w:before="200" w:after="200" w:line="240" w:lineRule="auto"/>
               <w:ind w:left="720"/>
               <w:jc w:val="center"/>
-              <w:rPr>
-                <w:lang w:val="en-US"/>
-              </w:rPr>
-            </w:pPr>
-            <w:r>
-              <w:rPr>
-                <w:lang w:val="en-US"/>
-              </w:rPr>
+            </w:pPr>
+            <w:r>
+              <w:lastRenderedPageBreak/>
               <w:t xml:space="preserve">select p.nome  </w:t>
             </w:r>
           </w:p>
@@ -3693,14 +3638,8 @@
               <w:spacing w:before="200" w:after="200" w:line="240" w:lineRule="auto"/>
               <w:ind w:left="720"/>
               <w:jc w:val="center"/>
-              <w:rPr>
-                <w:lang w:val="en-US"/>
-              </w:rPr>
-            </w:pPr>
-            <w:r>
-              <w:rPr>
-                <w:lang w:val="en-US"/>
-              </w:rPr>
+            </w:pPr>
+            <w:r>
               <w:t xml:space="preserve">from  plano_saude p </w:t>
             </w:r>
           </w:p>
@@ -3710,14 +3649,8 @@
               <w:spacing w:before="200" w:after="200" w:line="240" w:lineRule="auto"/>
               <w:ind w:left="720"/>
               <w:jc w:val="center"/>
-              <w:rPr>
-                <w:lang w:val="en-US"/>
-              </w:rPr>
-            </w:pPr>
-            <w:r>
-              <w:rPr>
-                <w:lang w:val="en-US"/>
-              </w:rPr>
+            </w:pPr>
+            <w:r>
               <w:t xml:space="preserve">natural join planos_aceitos pa </w:t>
             </w:r>
           </w:p>
@@ -3780,6 +3713,7 @@
       <w:pPr>
         <w:rPr>
           <w:shd w:val="clear" w:color="auto" w:fill="FFFFFF"/>
+          <w:lang w:val="en-US"/>
         </w:rPr>
       </w:pPr>
     </w:p>
@@ -3828,19 +3762,7 @@
               <w:rPr>
                 <w:b/>
               </w:rPr>
-              <w:t xml:space="preserve">Consulta 3: “Planos </w:t>
-            </w:r>
-            <w:r>
-              <w:rPr>
-                <w:b/>
-              </w:rPr>
-              <w:t>de Saúde aceitos pela clinica ‘A</w:t>
-            </w:r>
-            <w:r>
-              <w:rPr>
-                <w:b/>
-              </w:rPr>
-              <w:t>’?”</w:t>
+              <w:t>Consulta 3: “Planos de Saúde aceitos pela clinica ‘A’?”</w:t>
             </w:r>
           </w:p>
         </w:tc>
@@ -4370,6 +4292,7 @@
         <w:rPr>
           <w:rStyle w:val="Forte"/>
           <w:color w:val="1F497D" w:themeColor="text2"/>
+          <w:lang w:val="en-US"/>
         </w:rPr>
       </w:pPr>
     </w:p>
@@ -4379,6 +4302,7 @@
         <w:rPr>
           <w:rStyle w:val="Forte"/>
           <w:color w:val="1F497D" w:themeColor="text2"/>
+          <w:lang w:val="en-US"/>
         </w:rPr>
       </w:pPr>
     </w:p>
@@ -4628,6 +4552,7 @@
         <w:rPr>
           <w:rStyle w:val="Forte"/>
           <w:color w:val="1F497D" w:themeColor="text2"/>
+          <w:lang w:val="en-US"/>
         </w:rPr>
       </w:pPr>
     </w:p>
@@ -4898,13 +4823,7 @@
               <w:rPr>
                 <w:b/>
               </w:rPr>
-              <w:t xml:space="preserve">Consulta </w:t>
-            </w:r>
-            <w:r>
-              <w:rPr>
-                <w:b/>
-              </w:rPr>
-              <w:t xml:space="preserve">8: </w:t>
+              <w:t xml:space="preserve">Consulta 8: </w:t>
             </w:r>
             <w:r>
               <w:rPr>
@@ -4944,8 +4863,6 @@
               <w:ind w:left="720"/>
               <w:jc w:val="center"/>
             </w:pPr>
-            <w:bookmarkStart w:id="0" w:name="_GoBack"/>
-            <w:bookmarkEnd w:id="0"/>
           </w:p>
           <w:p>
             <w:pPr>
@@ -6598,7 +6515,7 @@
 </file>
 
 <file path=customXml/itemProps1.xml><?xml version="1.0" encoding="utf-8"?>
-<ds:datastoreItem xmlns:ds="http://schemas.openxmlformats.org/officeDocument/2006/customXml" ds:itemID="{A907D7E6-8BFC-426E-BD4A-6BC22E44F322}">
+<ds:datastoreItem xmlns:ds="http://schemas.openxmlformats.org/officeDocument/2006/customXml" ds:itemID="{48196018-6D52-486A-85F5-CE14526DC426}">
   <ds:schemaRefs>
     <ds:schemaRef ds:uri="http://schemas.openxmlformats.org/officeDocument/2006/bibliography"/>
   </ds:schemaRefs>

</xml_diff>